<commit_message>
After review update Resume
</commit_message>
<xml_diff>
--- a/Resume.docx
+++ b/Resume.docx
@@ -789,31 +789,25 @@
               <w:t xml:space="preserve"> </w:t>
             </w:r>
             <w:r>
-              <w:t xml:space="preserve">Created an algorithm that matches calls and puts based on leverage to eliminate the impact of edge on </w:t>
+              <w:t xml:space="preserve">Created an algorithm that matches calls and puts </w:t>
+            </w:r>
+            <w:r>
+              <w:t>using</w:t>
+            </w:r>
+            <w:r>
+              <w:t xml:space="preserve"> leverage</w:t>
+            </w:r>
+            <w:r>
+              <w:t xml:space="preserve"> ratios</w:t>
+            </w:r>
+            <w:r>
+              <w:t xml:space="preserve"> to eliminate the impact of edge on </w:t>
             </w:r>
             <w:r>
               <w:t xml:space="preserve">calculated </w:t>
             </w:r>
             <w:r>
-              <w:t xml:space="preserve">spot during high </w:t>
-            </w:r>
-            <w:r>
-              <w:t>volatile</w:t>
-            </w:r>
-            <w:r>
-              <w:t xml:space="preserve"> market scenarios </w:t>
-            </w:r>
-            <w:r>
-              <w:t>like</w:t>
-            </w:r>
-            <w:r>
-              <w:t xml:space="preserve"> </w:t>
-            </w:r>
-            <w:r>
-              <w:t xml:space="preserve">during </w:t>
-            </w:r>
-            <w:r>
-              <w:t>Covid-19</w:t>
+              <w:t>spot</w:t>
             </w:r>
             <w:r>
               <w:t>.</w:t>
@@ -865,7 +859,13 @@
               <w:t>.</w:t>
             </w:r>
             <w:r>
-              <w:t xml:space="preserve"> This is used for </w:t>
+              <w:t xml:space="preserve"> </w:t>
+            </w:r>
+            <w:r>
+              <w:t>U</w:t>
+            </w:r>
+            <w:r>
+              <w:t xml:space="preserve">sed for </w:t>
             </w:r>
             <w:r>
               <w:t xml:space="preserve">dynamic </w:t>
@@ -882,19 +882,22 @@
               <w:t xml:space="preserve">, </w:t>
             </w:r>
             <w:r>
-              <w:t>track trading patterns and safeguard us against acquiring huge unhedged risks.</w:t>
+              <w:t>track trading patterns and safeguard us against huge unhedged risks.</w:t>
             </w:r>
             <w:r>
               <w:t xml:space="preserve"> </w:t>
             </w:r>
             <w:r>
-              <w:t xml:space="preserve">To mitigate </w:t>
-            </w:r>
-            <w:r>
-              <w:t xml:space="preserve">impact of </w:t>
-            </w:r>
-            <w:r>
-              <w:t>latency, made the module extremely optimized such that it had near zero GC.</w:t>
+              <w:t>Implemented with</w:t>
+            </w:r>
+            <w:r>
+              <w:t xml:space="preserve"> near zero GC</w:t>
+            </w:r>
+            <w:r>
+              <w:t xml:space="preserve"> to mitigate latency issue</w:t>
+            </w:r>
+            <w:r>
+              <w:t>.</w:t>
             </w:r>
           </w:p>
           <w:p>
@@ -995,7 +998,7 @@
               <w:t xml:space="preserve">Implemented </w:t>
             </w:r>
             <w:r>
-              <w:t xml:space="preserve">algorithms to identify different </w:t>
+              <w:t xml:space="preserve">algorithms to identify </w:t>
             </w:r>
             <w:proofErr w:type="spellStart"/>
             <w:r>
@@ -1006,7 +1009,7 @@
               <w:t xml:space="preserve"> </w:t>
             </w:r>
             <w:r>
-              <w:t xml:space="preserve">components like Delta </w:t>
+              <w:t xml:space="preserve">components like Delta, Gamma, Vega </w:t>
             </w:r>
             <w:proofErr w:type="spellStart"/>
             <w:r>
@@ -1014,59 +1017,49 @@
             </w:r>
             <w:proofErr w:type="spellEnd"/>
             <w:r>
-              <w:t xml:space="preserve">, Gamma </w:t>
+              <w:t xml:space="preserve">, </w:t>
             </w:r>
             <w:proofErr w:type="spellStart"/>
             <w:r>
+              <w:t>Finanacing</w:t>
+            </w:r>
+            <w:proofErr w:type="spellEnd"/>
+            <w:r>
+              <w:t xml:space="preserve"> </w:t>
+            </w:r>
+            <w:proofErr w:type="spellStart"/>
+            <w:r>
               <w:t>PnL</w:t>
             </w:r>
             <w:proofErr w:type="spellEnd"/>
             <w:r>
-              <w:t xml:space="preserve">, Vega </w:t>
+              <w:t xml:space="preserve"> and Hedging costs for our </w:t>
             </w:r>
             <w:proofErr w:type="spellStart"/>
             <w:r>
-              <w:t>PnL</w:t>
+              <w:t>algo</w:t>
             </w:r>
             <w:proofErr w:type="spellEnd"/>
             <w:r>
-              <w:t xml:space="preserve">, </w:t>
-            </w:r>
-            <w:proofErr w:type="spellStart"/>
-            <w:r>
-              <w:t>Finanacing</w:t>
-            </w:r>
-            <w:proofErr w:type="spellEnd"/>
+              <w:t xml:space="preserve"> trading platform</w:t>
+            </w:r>
+            <w:r>
+              <w:t>.</w:t>
+            </w:r>
             <w:r>
               <w:t xml:space="preserve"> </w:t>
             </w:r>
-            <w:proofErr w:type="spellStart"/>
-            <w:r>
-              <w:t>PnL</w:t>
-            </w:r>
-            <w:proofErr w:type="spellEnd"/>
-            <w:r>
-              <w:t xml:space="preserve"> and Hedging costs for our </w:t>
-            </w:r>
-            <w:proofErr w:type="spellStart"/>
-            <w:r>
-              <w:t>algo</w:t>
-            </w:r>
-            <w:proofErr w:type="spellEnd"/>
-            <w:r>
-              <w:t xml:space="preserve"> trading platform</w:t>
-            </w:r>
-            <w:r>
-              <w:t>.</w:t>
-            </w:r>
-            <w:r>
-              <w:t xml:space="preserve"> </w:t>
-            </w:r>
             <w:r>
               <w:t>U</w:t>
             </w:r>
             <w:r>
-              <w:t xml:space="preserve">sed by MDs and Partners understand </w:t>
+              <w:t xml:space="preserve">sed by MDs and Partners </w:t>
+            </w:r>
+            <w:r>
+              <w:t xml:space="preserve">to </w:t>
+            </w:r>
+            <w:r>
+              <w:t xml:space="preserve">understand </w:t>
             </w:r>
             <w:r>
               <w:t xml:space="preserve">profitability and </w:t>
@@ -1259,10 +1252,7 @@
               <w:t xml:space="preserve"> module as end to end developer</w:t>
             </w:r>
             <w:r>
-              <w:t xml:space="preserve">. </w:t>
-            </w:r>
-            <w:r>
-              <w:t>Notable projects:</w:t>
+              <w:t>. Notable projects:</w:t>
             </w:r>
           </w:p>
           <w:p>
@@ -1286,14 +1276,7 @@
                 <w:b/>
                 <w:szCs w:val="22"/>
               </w:rPr>
-              <w:t xml:space="preserve"> </w:t>
-            </w:r>
-            <w:r>
-              <w:rPr>
-                <w:b/>
-                <w:szCs w:val="22"/>
-              </w:rPr>
-              <w:t>Dashboards</w:t>
+              <w:t xml:space="preserve"> Dashboards</w:t>
             </w:r>
             <w:r>
               <w:t xml:space="preserve"> </w:t>
@@ -1349,49 +1332,7 @@
                 <w:b/>
                 <w:szCs w:val="22"/>
               </w:rPr>
-              <w:t xml:space="preserve">Data </w:t>
-            </w:r>
-            <w:r>
-              <w:rPr>
-                <w:b/>
-                <w:szCs w:val="22"/>
-              </w:rPr>
-              <w:t>L</w:t>
-            </w:r>
-            <w:r>
-              <w:rPr>
-                <w:b/>
-                <w:szCs w:val="22"/>
-              </w:rPr>
-              <w:t xml:space="preserve">ife </w:t>
-            </w:r>
-            <w:r>
-              <w:rPr>
-                <w:b/>
-                <w:szCs w:val="22"/>
-              </w:rPr>
-              <w:t>C</w:t>
-            </w:r>
-            <w:r>
-              <w:rPr>
-                <w:b/>
-                <w:szCs w:val="22"/>
-              </w:rPr>
-              <w:t xml:space="preserve">ycle </w:t>
-            </w:r>
-            <w:r>
-              <w:rPr>
-                <w:b/>
-                <w:szCs w:val="22"/>
-              </w:rPr>
-              <w:t>M</w:t>
-            </w:r>
-            <w:r>
-              <w:rPr>
-                <w:b/>
-                <w:szCs w:val="22"/>
-              </w:rPr>
-              <w:t>anagement</w:t>
+              <w:t>Data Life Cycle Management</w:t>
             </w:r>
             <w:r>
               <w:t xml:space="preserve"> </w:t>
@@ -1852,14 +1793,7 @@
                 <w:b/>
                 <w:szCs w:val="22"/>
               </w:rPr>
-              <w:t>Architecture Simulator</w:t>
-            </w:r>
-            <w:r>
-              <w:rPr>
-                <w:b/>
-                <w:szCs w:val="22"/>
-              </w:rPr>
-              <w:t xml:space="preserve"> - </w:t>
+              <w:t xml:space="preserve">Architecture Simulator - </w:t>
             </w:r>
             <w:r>
               <w:t>Designed ARM based Architecture Simulator in Java</w:t>
@@ -2017,8 +1951,6 @@
             <w:r>
               <w:t>, C</w:t>
             </w:r>
-            <w:bookmarkStart w:id="1" w:name="_GoBack"/>
-            <w:bookmarkEnd w:id="1"/>
             <w:r>
               <w:t>oding optimization techniques</w:t>
             </w:r>
@@ -2197,9 +2129,11 @@
           <w:szCs w:val="2"/>
         </w:rPr>
       </w:pPr>
+      <w:bookmarkStart w:id="1" w:name="_GoBack"/>
+      <w:bookmarkEnd w:id="1"/>
     </w:p>
     <w:sectPr>
-      <w:pgSz w:w="12814" w:h="17350"/>
+      <w:pgSz w:w="12814" w:h="16613"/>
       <w:pgMar w:top="624" w:right="510" w:bottom="567" w:left="510" w:header="720" w:footer="720" w:gutter="0"/>
       <w:cols w:space="720"/>
       <w:docGrid w:linePitch="360"/>
@@ -3224,7 +3158,7 @@
 </file>
 
 <file path=customXml/itemProps1.xml><?xml version="1.0" encoding="utf-8"?>
-<ds:datastoreItem xmlns:ds="http://schemas.openxmlformats.org/officeDocument/2006/customXml" ds:itemID="{F320AC33-AD35-4F10-9349-8B0EB2258AD6}">
+<ds:datastoreItem xmlns:ds="http://schemas.openxmlformats.org/officeDocument/2006/customXml" ds:itemID="{17676F67-29D0-42D0-BF43-1D3A16318E56}">
   <ds:schemaRefs>
     <ds:schemaRef ds:uri="http://schemas.openxmlformats.org/officeDocument/2006/bibliography"/>
   </ds:schemaRefs>

</xml_diff>